<commit_message>
add '5.1. Punkt startu' to raport
</commit_message>
<xml_diff>
--- a/Sprawozdanie2.docx
+++ b/Sprawozdanie2.docx
@@ -390,23 +390,7 @@
         <w:t xml:space="preserve"> </w:t>
       </w:r>
       <w:r>
-        <w:t xml:space="preserve">spełniania ograniczeń (ang. </w:t>
-      </w:r>
-      <w:proofErr w:type="spellStart"/>
-      <w:r>
-        <w:t>Constraint</w:t>
-      </w:r>
-      <w:proofErr w:type="spellEnd"/>
-      <w:r>
-        <w:t xml:space="preserve"> </w:t>
-      </w:r>
-      <w:proofErr w:type="spellStart"/>
-      <w:r>
-        <w:t>Satisfaction</w:t>
-      </w:r>
-      <w:proofErr w:type="spellEnd"/>
-      <w:r>
-        <w:t xml:space="preserve"> Problem, CSP), poprzez własnoręczną</w:t>
+        <w:t>spełniania ograniczeń (ang. Constraint Satisfaction Problem, CSP), poprzez własnoręczną</w:t>
       </w:r>
       <w:r>
         <w:br/>
@@ -687,28 +671,18 @@
         </w:rPr>
         <w:t xml:space="preserve"> z użyciem oprogramowania </w:t>
       </w:r>
-      <w:proofErr w:type="spellStart"/>
       <w:r>
         <w:rPr>
           <w:rFonts w:cstheme="minorHAnsi"/>
           <w:i/>
           <w:shd w:val="clear" w:color="auto" w:fill="FFFFFF"/>
         </w:rPr>
-        <w:t>YourKit</w:t>
-      </w:r>
-      <w:proofErr w:type="spellEnd"/>
+        <w:t>YourKit Java Profiler</w:t>
+      </w:r>
       <w:r>
         <w:rPr>
           <w:rFonts w:cstheme="minorHAnsi"/>
           <w:i/>
-          <w:shd w:val="clear" w:color="auto" w:fill="FFFFFF"/>
-        </w:rPr>
-        <w:t xml:space="preserve"> Java Profiler</w:t>
-      </w:r>
-      <w:r>
-        <w:rPr>
-          <w:rFonts w:cstheme="minorHAnsi"/>
-          <w:i/>
           <w:color w:val="000000"/>
           <w:shd w:val="clear" w:color="auto" w:fill="FFFFFF"/>
         </w:rPr>
@@ -731,47 +705,20 @@
         </w:rPr>
         <w:t xml:space="preserve">Wyniki pokazały, że najbardziej kosztowną metodą jest </w:t>
       </w:r>
-      <w:proofErr w:type="spellStart"/>
-      <w:r>
-        <w:rPr>
-          <w:rFonts w:cstheme="minorHAnsi"/>
-          <w:shd w:val="clear" w:color="auto" w:fill="FFFFFF"/>
-        </w:rPr>
-        <w:t>goRecoursive</w:t>
-      </w:r>
-      <w:proofErr w:type="spellEnd"/>
-      <w:r>
-        <w:rPr>
-          <w:rFonts w:cstheme="minorHAnsi"/>
-          <w:shd w:val="clear" w:color="auto" w:fill="FFFFFF"/>
-        </w:rPr>
-        <w:t>()</w:t>
-      </w:r>
-      <w:r>
-        <w:rPr>
-          <w:rFonts w:cstheme="minorHAnsi"/>
-          <w:color w:val="000000"/>
-          <w:shd w:val="clear" w:color="auto" w:fill="FFFFFF"/>
-        </w:rPr>
-        <w:t xml:space="preserve">. Poniższy </w:t>
-      </w:r>
-      <w:proofErr w:type="spellStart"/>
-      <w:r>
-        <w:rPr>
-          <w:rFonts w:cstheme="minorHAnsi"/>
-          <w:color w:val="000000"/>
-          <w:shd w:val="clear" w:color="auto" w:fill="FFFFFF"/>
-        </w:rPr>
-        <w:t>screen</w:t>
-      </w:r>
-      <w:proofErr w:type="spellEnd"/>
-      <w:r>
-        <w:rPr>
-          <w:rFonts w:cstheme="minorHAnsi"/>
-          <w:color w:val="000000"/>
-          <w:shd w:val="clear" w:color="auto" w:fill="FFFFFF"/>
-        </w:rPr>
-        <w:t xml:space="preserve"> przedstawia wyniki przed i po optymalizacji.</w:t>
+      <w:r>
+        <w:rPr>
+          <w:rFonts w:cstheme="minorHAnsi"/>
+          <w:shd w:val="clear" w:color="auto" w:fill="FFFFFF"/>
+        </w:rPr>
+        <w:t>goRecoursive()</w:t>
+      </w:r>
+      <w:r>
+        <w:rPr>
+          <w:rFonts w:cstheme="minorHAnsi"/>
+          <w:color w:val="000000"/>
+          <w:shd w:val="clear" w:color="auto" w:fill="FFFFFF"/>
+        </w:rPr>
+        <w:t>. Poniższy screen przedstawia wyniki przed i po optymalizacji.</w:t>
       </w:r>
     </w:p>
     <w:p>
@@ -1328,25 +1275,7 @@
           <w:color w:val="000000"/>
           <w:shd w:val="clear" w:color="auto" w:fill="FFFFFF"/>
         </w:rPr>
-        <w:t xml:space="preserve"> (</w:t>
-      </w:r>
-      <w:proofErr w:type="spellStart"/>
-      <w:r>
-        <w:rPr>
-          <w:rFonts w:cstheme="minorHAnsi"/>
-          <w:color w:val="000000"/>
-          <w:shd w:val="clear" w:color="auto" w:fill="FFFFFF"/>
-        </w:rPr>
-        <w:t>nano</w:t>
-      </w:r>
-      <w:proofErr w:type="spellEnd"/>
-      <w:r>
-        <w:rPr>
-          <w:rFonts w:cstheme="minorHAnsi"/>
-          <w:color w:val="000000"/>
-          <w:shd w:val="clear" w:color="auto" w:fill="FFFFFF"/>
-        </w:rPr>
-        <w:t xml:space="preserve"> s)</w:t>
+        <w:t xml:space="preserve"> (nano s)</w:t>
       </w:r>
       <w:r>
         <w:rPr>
@@ -2877,15 +2806,7 @@
                 <w:color w:val="000000"/>
                 <w:lang w:eastAsia="pl-PL"/>
               </w:rPr>
-              <w:t>1</w:t>
-            </w:r>
-            <w:r>
-              <w:rPr>
-                <w:rFonts w:ascii="Calibri" w:eastAsia="Times New Roman" w:hAnsi="Calibri" w:cs="Calibri"/>
-                <w:color w:val="000000"/>
-                <w:lang w:eastAsia="pl-PL"/>
-              </w:rPr>
-              <w:t>3</w:t>
+              <w:t>13</w:t>
             </w:r>
           </w:p>
         </w:tc>
@@ -5282,8 +5203,6 @@
           <w:shd w:val="clear" w:color="auto" w:fill="FFFFFF"/>
         </w:rPr>
       </w:pPr>
-      <w:bookmarkStart w:id="0" w:name="_GoBack"/>
-      <w:bookmarkEnd w:id="0"/>
     </w:p>
     <w:p>
       <w:pPr>
@@ -5365,21 +5284,26 @@
         <w:ind w:firstLine="708"/>
         <w:jc w:val="both"/>
       </w:pPr>
+    </w:p>
+    <w:p>
+      <w:pPr>
+        <w:ind w:firstLine="708"/>
+        <w:jc w:val="both"/>
+      </w:pPr>
       <w:r>
         <w:rPr>
           <w:noProof/>
         </w:rPr>
-        <w:lastRenderedPageBreak/>
         <w:drawing>
           <wp:anchor distT="0" distB="0" distL="114300" distR="114300" simplePos="0" relativeHeight="251661312" behindDoc="1" locked="0" layoutInCell="1" allowOverlap="1">
             <wp:simplePos x="0" y="0"/>
             <wp:positionH relativeFrom="margin">
-              <wp:posOffset>-472440</wp:posOffset>
+              <wp:posOffset>-396240</wp:posOffset>
             </wp:positionH>
             <wp:positionV relativeFrom="paragraph">
-              <wp:posOffset>-497205</wp:posOffset>
+              <wp:posOffset>131445</wp:posOffset>
             </wp:positionV>
-            <wp:extent cx="6605517" cy="2770384"/>
+            <wp:extent cx="6605270" cy="2769870"/>
             <wp:effectExtent l="0" t="0" r="5080" b="0"/>
             <wp:wrapNone/>
             <wp:docPr id="4" name="Obraz 4"/>
@@ -5411,7 +5335,7 @@
                   <pic:spPr bwMode="auto">
                     <a:xfrm>
                       <a:off x="0" y="0"/>
-                      <a:ext cx="6605517" cy="2770384"/>
+                      <a:ext cx="6605270" cy="2769870"/>
                     </a:xfrm>
                     <a:prstGeom prst="rect">
                       <a:avLst/>
@@ -5460,18 +5384,21 @@
     </w:p>
     <w:p>
       <w:pPr>
+        <w:jc w:val="both"/>
+      </w:pPr>
+    </w:p>
+    <w:p>
+      <w:pPr>
+        <w:jc w:val="both"/>
+      </w:pPr>
+    </w:p>
+    <w:p>
+      <w:pPr>
         <w:ind w:firstLine="708"/>
         <w:jc w:val="both"/>
-      </w:pPr>
-    </w:p>
-    <w:p>
-      <w:pPr>
-        <w:jc w:val="both"/>
-      </w:pPr>
-    </w:p>
-    <w:p>
-      <w:pPr>
-        <w:jc w:val="both"/>
+        <w:rPr>
+          <w:noProof/>
+        </w:rPr>
       </w:pPr>
     </w:p>
     <w:p>
@@ -5500,12 +5427,45 @@
           <w:noProof/>
         </w:rPr>
       </w:pPr>
-      <w:r>
+    </w:p>
+    <w:p>
+      <w:pPr>
+        <w:ind w:firstLine="708"/>
+        <w:jc w:val="both"/>
         <w:rPr>
           <w:noProof/>
         </w:rPr>
+      </w:pPr>
+    </w:p>
+    <w:p>
+      <w:pPr>
+        <w:ind w:firstLine="708"/>
+        <w:jc w:val="both"/>
+        <w:rPr>
+          <w:noProof/>
+        </w:rPr>
+      </w:pPr>
+    </w:p>
+    <w:p>
+      <w:pPr>
+        <w:ind w:firstLine="708"/>
+        <w:jc w:val="both"/>
+        <w:rPr>
+          <w:noProof/>
+        </w:rPr>
+      </w:pPr>
+      <w:r>
+        <w:rPr>
+          <w:noProof/>
+        </w:rPr>
         <w:t>W skali logarytmicznej:</w:t>
       </w:r>
+    </w:p>
+    <w:p>
+      <w:pPr>
+        <w:ind w:firstLine="708"/>
+        <w:jc w:val="both"/>
+      </w:pPr>
     </w:p>
     <w:p>
       <w:pPr>
@@ -5520,10 +5480,10 @@
           <wp:anchor distT="0" distB="0" distL="114300" distR="114300" simplePos="0" relativeHeight="251660288" behindDoc="1" locked="0" layoutInCell="1" allowOverlap="1">
             <wp:simplePos x="0" y="0"/>
             <wp:positionH relativeFrom="margin">
-              <wp:align>right</wp:align>
+              <wp:posOffset>-55880</wp:posOffset>
             </wp:positionH>
             <wp:positionV relativeFrom="paragraph">
-              <wp:posOffset>72390</wp:posOffset>
+              <wp:posOffset>53340</wp:posOffset>
             </wp:positionV>
             <wp:extent cx="5759450" cy="2456815"/>
             <wp:effectExtent l="0" t="0" r="0" b="635"/>
@@ -5579,36 +5539,6 @@
           </wp:anchor>
         </w:drawing>
       </w:r>
-    </w:p>
-    <w:p>
-      <w:pPr>
-        <w:ind w:firstLine="708"/>
-        <w:jc w:val="both"/>
-      </w:pPr>
-    </w:p>
-    <w:p>
-      <w:pPr>
-        <w:ind w:firstLine="708"/>
-        <w:jc w:val="both"/>
-      </w:pPr>
-    </w:p>
-    <w:p>
-      <w:pPr>
-        <w:ind w:firstLine="708"/>
-        <w:jc w:val="both"/>
-      </w:pPr>
-    </w:p>
-    <w:p>
-      <w:pPr>
-        <w:ind w:firstLine="708"/>
-        <w:jc w:val="both"/>
-      </w:pPr>
-    </w:p>
-    <w:p>
-      <w:pPr>
-        <w:ind w:firstLine="708"/>
-        <w:jc w:val="both"/>
-      </w:pPr>
     </w:p>
     <w:p>
       <w:pPr>
@@ -7220,18 +7150,6 @@
       <w:pPr>
         <w:rPr>
           <w:rFonts w:cstheme="minorHAnsi"/>
-          <w:b/>
-          <w:color w:val="000000"/>
-          <w:sz w:val="30"/>
-          <w:szCs w:val="30"/>
-          <w:shd w:val="clear" w:color="auto" w:fill="FFFFFF"/>
-        </w:rPr>
-      </w:pPr>
-    </w:p>
-    <w:p>
-      <w:pPr>
-        <w:rPr>
-          <w:rFonts w:cstheme="minorHAnsi"/>
           <w:color w:val="000000"/>
           <w:shd w:val="clear" w:color="auto" w:fill="FFFFFF"/>
         </w:rPr>
@@ -7262,8 +7180,383 @@
           <w:szCs w:val="30"/>
           <w:shd w:val="clear" w:color="auto" w:fill="FFFFFF"/>
         </w:rPr>
+        <w:lastRenderedPageBreak/>
         <w:t>Heurystyka</w:t>
       </w:r>
+    </w:p>
+    <w:p>
+      <w:pPr>
+        <w:ind w:left="360"/>
+        <w:rPr>
+          <w:rFonts w:cstheme="minorHAnsi"/>
+          <w:b/>
+          <w:color w:val="000000"/>
+          <w:shd w:val="clear" w:color="auto" w:fill="FFFFFF"/>
+        </w:rPr>
+      </w:pPr>
+      <w:r>
+        <w:rPr>
+          <w:rFonts w:cstheme="minorHAnsi"/>
+          <w:b/>
+          <w:color w:val="000000"/>
+          <w:shd w:val="clear" w:color="auto" w:fill="FFFFFF"/>
+        </w:rPr>
+        <w:t>5.1. Punkt startu</w:t>
+      </w:r>
+    </w:p>
+    <w:p>
+      <w:pPr>
+        <w:ind w:left="360"/>
+        <w:rPr>
+          <w:rFonts w:cstheme="minorHAnsi"/>
+          <w:color w:val="000000"/>
+          <w:shd w:val="clear" w:color="auto" w:fill="FFFFFF"/>
+        </w:rPr>
+      </w:pPr>
+      <w:r>
+        <w:rPr>
+          <w:rFonts w:cstheme="minorHAnsi"/>
+          <w:color w:val="000000"/>
+          <w:shd w:val="clear" w:color="auto" w:fill="FFFFFF"/>
+        </w:rPr>
+        <w:t>Pierwsze podejście to miana punktu startowego algorytmu BT dla N-hetmanów z lewego górnego rogu, na punkt [N/2][N/2], dla znalezienia pierwszego rozwiązania.</w:t>
+      </w:r>
+    </w:p>
+    <w:p>
+      <w:pPr>
+        <w:ind w:left="360"/>
+        <w:rPr>
+          <w:rFonts w:cstheme="minorHAnsi"/>
+          <w:color w:val="000000"/>
+          <w:shd w:val="clear" w:color="auto" w:fill="FFFFFF"/>
+        </w:rPr>
+      </w:pPr>
+    </w:p>
+    <w:p>
+      <w:pPr>
+        <w:ind w:left="360"/>
+        <w:rPr>
+          <w:rFonts w:cstheme="minorHAnsi"/>
+          <w:color w:val="000000"/>
+          <w:shd w:val="clear" w:color="auto" w:fill="FFFFFF"/>
+        </w:rPr>
+      </w:pPr>
+      <w:r>
+        <w:rPr>
+          <w:rFonts w:cstheme="minorHAnsi"/>
+          <w:color w:val="000000"/>
+          <w:shd w:val="clear" w:color="auto" w:fill="FFFFFF"/>
+        </w:rPr>
+        <w:t>Punkt startowy- lewy górny róg</w:t>
+      </w:r>
+    </w:p>
+    <w:p>
+      <w:pPr>
+        <w:ind w:left="360"/>
+        <w:rPr>
+          <w:rFonts w:cstheme="minorHAnsi"/>
+          <w:b/>
+          <w:color w:val="000000"/>
+          <w:shd w:val="clear" w:color="auto" w:fill="FFFFFF"/>
+        </w:rPr>
+      </w:pPr>
+      <w:r>
+        <w:rPr>
+          <w:rFonts w:cstheme="minorHAnsi"/>
+          <w:b/>
+          <w:color w:val="000000"/>
+          <w:shd w:val="clear" w:color="auto" w:fill="FFFFFF"/>
+        </w:rPr>
+        <w:t xml:space="preserve">============================== N QUEENS </w:t>
+      </w:r>
+      <w:r>
+        <w:rPr>
+          <w:rFonts w:cstheme="minorHAnsi"/>
+          <w:b/>
+          <w:color w:val="000000"/>
+          <w:shd w:val="clear" w:color="auto" w:fill="FFFFFF"/>
+        </w:rPr>
+        <w:t>==============================</w:t>
+      </w:r>
+      <w:r>
+        <w:rPr>
+          <w:rFonts w:cstheme="minorHAnsi"/>
+          <w:b/>
+          <w:color w:val="000000"/>
+          <w:shd w:val="clear" w:color="auto" w:fill="FFFFFF"/>
+        </w:rPr>
+        <w:tab/>
+      </w:r>
+    </w:p>
+    <w:p>
+      <w:pPr>
+        <w:ind w:left="360"/>
+        <w:rPr>
+          <w:rFonts w:cstheme="minorHAnsi"/>
+          <w:b/>
+          <w:color w:val="000000"/>
+          <w:shd w:val="clear" w:color="auto" w:fill="FFFFFF"/>
+        </w:rPr>
+      </w:pPr>
+      <w:r>
+        <w:rPr>
+          <w:rFonts w:cstheme="minorHAnsi"/>
+          <w:b/>
+          <w:color w:val="000000"/>
+          <w:shd w:val="clear" w:color="auto" w:fill="FFFFFF"/>
+        </w:rPr>
+        <w:t xml:space="preserve">                             BACKTRACKING                             </w:t>
+      </w:r>
+    </w:p>
+    <w:p>
+      <w:pPr>
+        <w:ind w:left="360"/>
+        <w:rPr>
+          <w:rFonts w:cstheme="minorHAnsi"/>
+          <w:b/>
+          <w:color w:val="000000"/>
+          <w:shd w:val="clear" w:color="auto" w:fill="FFFFFF"/>
+        </w:rPr>
+      </w:pPr>
+      <w:r>
+        <w:rPr>
+          <w:rFonts w:cstheme="minorHAnsi"/>
+          <w:b/>
+          <w:color w:val="000000"/>
+          <w:shd w:val="clear" w:color="auto" w:fill="FFFFFF"/>
+        </w:rPr>
+        <w:t>n = 13 Wywołań: 112 Rozwiązań: 1</w:t>
+      </w:r>
+      <w:r>
+        <w:rPr>
+          <w:rFonts w:cstheme="minorHAnsi"/>
+          <w:b/>
+          <w:color w:val="000000"/>
+          <w:shd w:val="clear" w:color="auto" w:fill="FFFFFF"/>
+        </w:rPr>
+        <w:tab/>
+        <w:t>Mediana z 10 uruchomień:</w:t>
+      </w:r>
+      <w:r>
+        <w:rPr>
+          <w:rFonts w:cstheme="minorHAnsi"/>
+          <w:b/>
+          <w:color w:val="000000"/>
+          <w:shd w:val="clear" w:color="auto" w:fill="FFFFFF"/>
+        </w:rPr>
+        <w:tab/>
+        <w:t>157079.0ns</w:t>
+      </w:r>
+    </w:p>
+    <w:p>
+      <w:pPr>
+        <w:ind w:left="360"/>
+        <w:rPr>
+          <w:rFonts w:cstheme="minorHAnsi"/>
+          <w:color w:val="000000"/>
+          <w:shd w:val="clear" w:color="auto" w:fill="FFFFFF"/>
+        </w:rPr>
+      </w:pPr>
+    </w:p>
+    <w:p>
+      <w:pPr>
+        <w:rPr>
+          <w:rFonts w:cstheme="minorHAnsi"/>
+          <w:color w:val="000000"/>
+          <w:shd w:val="clear" w:color="auto" w:fill="FFFFFF"/>
+        </w:rPr>
+      </w:pPr>
+    </w:p>
+    <w:p>
+      <w:pPr>
+        <w:ind w:left="360"/>
+        <w:rPr>
+          <w:rFonts w:cstheme="minorHAnsi"/>
+          <w:color w:val="000000"/>
+          <w:shd w:val="clear" w:color="auto" w:fill="FFFFFF"/>
+        </w:rPr>
+      </w:pPr>
+      <w:r>
+        <w:rPr>
+          <w:rFonts w:cstheme="minorHAnsi"/>
+          <w:color w:val="000000"/>
+          <w:shd w:val="clear" w:color="auto" w:fill="FFFFFF"/>
+        </w:rPr>
+        <w:t>Punkt startowy- [N/2][N/2]</w:t>
+      </w:r>
+    </w:p>
+    <w:p>
+      <w:pPr>
+        <w:ind w:left="360"/>
+        <w:rPr>
+          <w:rFonts w:cstheme="minorHAnsi"/>
+          <w:b/>
+          <w:color w:val="000000"/>
+          <w:shd w:val="clear" w:color="auto" w:fill="FFFFFF"/>
+        </w:rPr>
+      </w:pPr>
+      <w:r>
+        <w:rPr>
+          <w:rFonts w:cstheme="minorHAnsi"/>
+          <w:b/>
+          <w:color w:val="000000"/>
+          <w:shd w:val="clear" w:color="auto" w:fill="FFFFFF"/>
+        </w:rPr>
+        <w:t>============================== N QUEENS ==============================</w:t>
+      </w:r>
+    </w:p>
+    <w:p>
+      <w:pPr>
+        <w:ind w:left="360"/>
+        <w:rPr>
+          <w:rFonts w:cstheme="minorHAnsi"/>
+          <w:b/>
+          <w:color w:val="000000"/>
+          <w:shd w:val="clear" w:color="auto" w:fill="FFFFFF"/>
+        </w:rPr>
+      </w:pPr>
+      <w:r>
+        <w:rPr>
+          <w:rFonts w:cstheme="minorHAnsi"/>
+          <w:b/>
+          <w:color w:val="000000"/>
+          <w:shd w:val="clear" w:color="auto" w:fill="FFFFFF"/>
+        </w:rPr>
+        <w:t xml:space="preserve">                             BACKTRACKING                             </w:t>
+      </w:r>
+    </w:p>
+    <w:p>
+      <w:pPr>
+        <w:ind w:left="360"/>
+        <w:rPr>
+          <w:rFonts w:cstheme="minorHAnsi"/>
+          <w:b/>
+          <w:color w:val="000000"/>
+          <w:shd w:val="clear" w:color="auto" w:fill="FFFFFF"/>
+        </w:rPr>
+      </w:pPr>
+      <w:r>
+        <w:rPr>
+          <w:rFonts w:cstheme="minorHAnsi"/>
+          <w:b/>
+          <w:color w:val="000000"/>
+          <w:shd w:val="clear" w:color="auto" w:fill="FFFFFF"/>
+        </w:rPr>
+        <w:t>n = 10 Wywołań: 54 Rozwiązań: 0</w:t>
+      </w:r>
+      <w:r>
+        <w:rPr>
+          <w:rFonts w:cstheme="minorHAnsi"/>
+          <w:b/>
+          <w:color w:val="000000"/>
+          <w:shd w:val="clear" w:color="auto" w:fill="FFFFFF"/>
+        </w:rPr>
+        <w:tab/>
+        <w:t>Mediana z 3 uruchomień:</w:t>
+      </w:r>
+      <w:r>
+        <w:rPr>
+          <w:rFonts w:cstheme="minorHAnsi"/>
+          <w:b/>
+          <w:color w:val="000000"/>
+          <w:shd w:val="clear" w:color="auto" w:fill="FFFFFF"/>
+        </w:rPr>
+        <w:tab/>
+        <w:t>42393.0ns</w:t>
+      </w:r>
+    </w:p>
+    <w:p>
+      <w:pPr>
+        <w:ind w:left="360"/>
+        <w:rPr>
+          <w:rFonts w:cstheme="minorHAnsi"/>
+          <w:b/>
+          <w:color w:val="000000"/>
+          <w:shd w:val="clear" w:color="auto" w:fill="FFFFFF"/>
+        </w:rPr>
+      </w:pPr>
+    </w:p>
+    <w:p>
+      <w:pPr>
+        <w:ind w:left="360"/>
+        <w:rPr>
+          <w:rFonts w:cstheme="minorHAnsi"/>
+          <w:color w:val="000000"/>
+          <w:shd w:val="clear" w:color="auto" w:fill="FFFFFF"/>
+        </w:rPr>
+      </w:pPr>
+      <w:r>
+        <w:rPr>
+          <w:rFonts w:cstheme="minorHAnsi"/>
+          <w:color w:val="000000"/>
+          <w:shd w:val="clear" w:color="auto" w:fill="FFFFFF"/>
+        </w:rPr>
+        <w:t>Po zmianie algorytm szybciej odnajduje pierwsze r</w:t>
+      </w:r>
+      <w:r>
+        <w:rPr>
+          <w:rFonts w:cstheme="minorHAnsi"/>
+          <w:color w:val="000000"/>
+          <w:shd w:val="clear" w:color="auto" w:fill="FFFFFF"/>
+        </w:rPr>
+        <w:t>ozwiązanie, sprawdza mniej węzłó</w:t>
+      </w:r>
+      <w:bookmarkStart w:id="0" w:name="_GoBack"/>
+      <w:bookmarkEnd w:id="0"/>
+      <w:r>
+        <w:rPr>
+          <w:rFonts w:cstheme="minorHAnsi"/>
+          <w:color w:val="000000"/>
+          <w:shd w:val="clear" w:color="auto" w:fill="FFFFFF"/>
+        </w:rPr>
+        <w:t>w.</w:t>
+      </w:r>
+    </w:p>
+    <w:p>
+      <w:pPr>
+        <w:rPr>
+          <w:rFonts w:cstheme="minorHAnsi"/>
+          <w:b/>
+          <w:color w:val="000000"/>
+          <w:sz w:val="30"/>
+          <w:szCs w:val="30"/>
+          <w:shd w:val="clear" w:color="auto" w:fill="FFFFFF"/>
+        </w:rPr>
+      </w:pPr>
+    </w:p>
+    <w:p>
+      <w:pPr>
+        <w:rPr>
+          <w:rFonts w:cstheme="minorHAnsi"/>
+          <w:b/>
+          <w:color w:val="000000"/>
+          <w:sz w:val="30"/>
+          <w:szCs w:val="30"/>
+          <w:shd w:val="clear" w:color="auto" w:fill="FFFFFF"/>
+        </w:rPr>
+      </w:pPr>
+    </w:p>
+    <w:p>
+      <w:pPr>
+        <w:ind w:left="360"/>
+        <w:rPr>
+          <w:rFonts w:cstheme="minorHAnsi"/>
+          <w:b/>
+          <w:color w:val="000000"/>
+          <w:shd w:val="clear" w:color="auto" w:fill="FFFFFF"/>
+        </w:rPr>
+      </w:pPr>
+    </w:p>
+    <w:p>
+      <w:pPr>
+        <w:ind w:left="360"/>
+        <w:rPr>
+          <w:rFonts w:cstheme="minorHAnsi"/>
+          <w:b/>
+          <w:color w:val="000000"/>
+          <w:shd w:val="clear" w:color="auto" w:fill="FFFFFF"/>
+        </w:rPr>
+      </w:pPr>
     </w:p>
     <w:p>
       <w:pPr>
@@ -7386,6 +7679,7 @@
           <w:szCs w:val="30"/>
           <w:shd w:val="clear" w:color="auto" w:fill="FFFFFF"/>
         </w:rPr>
+        <w:lastRenderedPageBreak/>
         <w:t>Podsumowanie</w:t>
       </w:r>
     </w:p>
@@ -7573,7 +7867,6 @@
         </w:rPr>
         <w:t xml:space="preserve">ich implementacja oraz to jak bardzo panujemy nad kodem. Analizując dane z </w:t>
       </w:r>
-      <w:proofErr w:type="spellStart"/>
       <w:r>
         <w:rPr>
           <w:rFonts w:cstheme="minorHAnsi"/>
@@ -7583,7 +7876,6 @@
         </w:rPr>
         <w:t>profilera</w:t>
       </w:r>
-      <w:proofErr w:type="spellEnd"/>
       <w:r>
         <w:rPr>
           <w:rFonts w:cstheme="minorHAnsi"/>
@@ -7617,7 +7909,6 @@
         </w:rPr>
         <w:t xml:space="preserve"> Poznanie narzędzia jakim jest </w:t>
       </w:r>
-      <w:proofErr w:type="spellStart"/>
       <w:r>
         <w:rPr>
           <w:rFonts w:cstheme="minorHAnsi"/>
@@ -7627,7 +7918,6 @@
         </w:rPr>
         <w:t>profiler</w:t>
       </w:r>
-      <w:proofErr w:type="spellEnd"/>
       <w:r>
         <w:rPr>
           <w:rFonts w:cstheme="minorHAnsi"/>
@@ -7635,6 +7925,25 @@
           <w:shd w:val="clear" w:color="auto" w:fill="FFFFFF"/>
         </w:rPr>
         <w:t xml:space="preserve"> może pozwolić na pisanie bardziej efektywnego kodu w przyszłości.</w:t>
+      </w:r>
+    </w:p>
+    <w:p>
+      <w:pPr>
+        <w:ind w:left="360" w:firstLine="348"/>
+        <w:jc w:val="both"/>
+        <w:rPr>
+          <w:rFonts w:cstheme="minorHAnsi"/>
+          <w:color w:val="000000"/>
+          <w:shd w:val="clear" w:color="auto" w:fill="FFFFFF"/>
+        </w:rPr>
+      </w:pPr>
+      <w:r>
+        <w:rPr>
+          <w:rFonts w:cstheme="minorHAnsi"/>
+          <w:color w:val="000000"/>
+          <w:shd w:val="clear" w:color="auto" w:fill="FFFFFF"/>
+        </w:rPr>
+        <w:t>Dobór odpowiednich heurystyk dla algorytmów może pomóc w optymalizacji działania programu przez ograniczenie węzłów jakie odwiedza algorytm.</w:t>
       </w:r>
     </w:p>
     <w:sectPr>
@@ -9352,7 +9661,7 @@
       <w:lvlText w:val="%1.%2."/>
       <w:lvlJc w:val="left"/>
       <w:pPr>
-        <w:ind w:left="-1902" w:hanging="432"/>
+        <w:ind w:left="792" w:hanging="432"/>
       </w:pPr>
     </w:lvl>
     <w:lvl w:ilvl="2">
@@ -9361,7 +9670,7 @@
       <w:lvlText w:val="%1.%2.%3."/>
       <w:lvlJc w:val="left"/>
       <w:pPr>
-        <w:ind w:left="-1470" w:hanging="504"/>
+        <w:ind w:left="1224" w:hanging="504"/>
       </w:pPr>
     </w:lvl>
     <w:lvl w:ilvl="3">
@@ -9370,7 +9679,7 @@
       <w:lvlText w:val="%1.%2.%3.%4."/>
       <w:lvlJc w:val="left"/>
       <w:pPr>
-        <w:ind w:left="-966" w:hanging="648"/>
+        <w:ind w:left="1728" w:hanging="648"/>
       </w:pPr>
     </w:lvl>
     <w:lvl w:ilvl="4">
@@ -9379,7 +9688,7 @@
       <w:lvlText w:val="%1.%2.%3.%4.%5."/>
       <w:lvlJc w:val="left"/>
       <w:pPr>
-        <w:ind w:left="-462" w:hanging="792"/>
+        <w:ind w:left="2232" w:hanging="792"/>
       </w:pPr>
     </w:lvl>
     <w:lvl w:ilvl="5">
@@ -9388,7 +9697,7 @@
       <w:lvlText w:val="%1.%2.%3.%4.%5.%6."/>
       <w:lvlJc w:val="left"/>
       <w:pPr>
-        <w:ind w:left="42" w:hanging="936"/>
+        <w:ind w:left="2736" w:hanging="936"/>
       </w:pPr>
     </w:lvl>
     <w:lvl w:ilvl="6">
@@ -9397,7 +9706,7 @@
       <w:lvlText w:val="%1.%2.%3.%4.%5.%6.%7."/>
       <w:lvlJc w:val="left"/>
       <w:pPr>
-        <w:ind w:left="546" w:hanging="1080"/>
+        <w:ind w:left="3240" w:hanging="1080"/>
       </w:pPr>
     </w:lvl>
     <w:lvl w:ilvl="7">
@@ -9406,7 +9715,7 @@
       <w:lvlText w:val="%1.%2.%3.%4.%5.%6.%7.%8."/>
       <w:lvlJc w:val="left"/>
       <w:pPr>
-        <w:ind w:left="1050" w:hanging="1224"/>
+        <w:ind w:left="3744" w:hanging="1224"/>
       </w:pPr>
     </w:lvl>
     <w:lvl w:ilvl="8">
@@ -9415,7 +9724,7 @@
       <w:lvlText w:val="%1.%2.%3.%4.%5.%6.%7.%8.%9."/>
       <w:lvlJc w:val="left"/>
       <w:pPr>
-        <w:ind w:left="1626" w:hanging="1440"/>
+        <w:ind w:left="4320" w:hanging="1440"/>
       </w:pPr>
     </w:lvl>
   </w:abstractNum>
@@ -10935,6 +11244,7 @@
   <w:style w:type="character" w:default="1" w:styleId="Domylnaczcionkaakapitu">
     <w:name w:val="Default Paragraph Font"/>
     <w:uiPriority w:val="1"/>
+    <w:semiHidden/>
     <w:unhideWhenUsed/>
   </w:style>
   <w:style w:type="table" w:default="1" w:styleId="Standardowy">
@@ -11448,7 +11758,7 @@
 </file>
 
 <file path=customXml/itemProps1.xml><?xml version="1.0" encoding="utf-8"?>
-<ds:datastoreItem xmlns:ds="http://schemas.openxmlformats.org/officeDocument/2006/customXml" ds:itemID="{A798683E-14D3-417D-9ABA-6D8894113BA6}">
+<ds:datastoreItem xmlns:ds="http://schemas.openxmlformats.org/officeDocument/2006/customXml" ds:itemID="{8C87C9E9-CBD2-4B99-9669-6D3A980BB740}">
   <ds:schemaRefs>
     <ds:schemaRef ds:uri="http://schemas.openxmlformats.org/officeDocument/2006/bibliography"/>
   </ds:schemaRefs>

</xml_diff>

<commit_message>
last last raport update i hope
</commit_message>
<xml_diff>
--- a/Sprawozdanie2.docx
+++ b/Sprawozdanie2.docx
@@ -390,7 +390,23 @@
         <w:t xml:space="preserve"> </w:t>
       </w:r>
       <w:r>
-        <w:t>spełniania ograniczeń (ang. Constraint Satisfaction Problem, CSP), poprzez własnoręczną</w:t>
+        <w:t xml:space="preserve">spełniania ograniczeń (ang. </w:t>
+      </w:r>
+      <w:proofErr w:type="spellStart"/>
+      <w:r>
+        <w:t>Constraint</w:t>
+      </w:r>
+      <w:proofErr w:type="spellEnd"/>
+      <w:r>
+        <w:t xml:space="preserve"> </w:t>
+      </w:r>
+      <w:proofErr w:type="spellStart"/>
+      <w:r>
+        <w:t>Satisfaction</w:t>
+      </w:r>
+      <w:proofErr w:type="spellEnd"/>
+      <w:r>
+        <w:t xml:space="preserve"> Problem, CSP), poprzez własnoręczną</w:t>
       </w:r>
       <w:r>
         <w:br/>
@@ -671,18 +687,28 @@
         </w:rPr>
         <w:t xml:space="preserve"> z użyciem oprogramowania </w:t>
       </w:r>
+      <w:proofErr w:type="spellStart"/>
       <w:r>
         <w:rPr>
           <w:rFonts w:cstheme="minorHAnsi"/>
           <w:i/>
           <w:shd w:val="clear" w:color="auto" w:fill="FFFFFF"/>
         </w:rPr>
-        <w:t>YourKit Java Profiler</w:t>
-      </w:r>
+        <w:t>YourKit</w:t>
+      </w:r>
+      <w:proofErr w:type="spellEnd"/>
       <w:r>
         <w:rPr>
           <w:rFonts w:cstheme="minorHAnsi"/>
           <w:i/>
+          <w:shd w:val="clear" w:color="auto" w:fill="FFFFFF"/>
+        </w:rPr>
+        <w:t xml:space="preserve"> Java Profiler</w:t>
+      </w:r>
+      <w:r>
+        <w:rPr>
+          <w:rFonts w:cstheme="minorHAnsi"/>
+          <w:i/>
           <w:color w:val="000000"/>
           <w:shd w:val="clear" w:color="auto" w:fill="FFFFFF"/>
         </w:rPr>
@@ -705,20 +731,47 @@
         </w:rPr>
         <w:t xml:space="preserve">Wyniki pokazały, że najbardziej kosztowną metodą jest </w:t>
       </w:r>
-      <w:r>
-        <w:rPr>
-          <w:rFonts w:cstheme="minorHAnsi"/>
-          <w:shd w:val="clear" w:color="auto" w:fill="FFFFFF"/>
-        </w:rPr>
-        <w:t>goRecoursive()</w:t>
-      </w:r>
-      <w:r>
-        <w:rPr>
-          <w:rFonts w:cstheme="minorHAnsi"/>
-          <w:color w:val="000000"/>
-          <w:shd w:val="clear" w:color="auto" w:fill="FFFFFF"/>
-        </w:rPr>
-        <w:t>. Poniższy screen przedstawia wyniki przed i po optymalizacji.</w:t>
+      <w:proofErr w:type="spellStart"/>
+      <w:r>
+        <w:rPr>
+          <w:rFonts w:cstheme="minorHAnsi"/>
+          <w:shd w:val="clear" w:color="auto" w:fill="FFFFFF"/>
+        </w:rPr>
+        <w:t>goRecoursive</w:t>
+      </w:r>
+      <w:proofErr w:type="spellEnd"/>
+      <w:r>
+        <w:rPr>
+          <w:rFonts w:cstheme="minorHAnsi"/>
+          <w:shd w:val="clear" w:color="auto" w:fill="FFFFFF"/>
+        </w:rPr>
+        <w:t>()</w:t>
+      </w:r>
+      <w:r>
+        <w:rPr>
+          <w:rFonts w:cstheme="minorHAnsi"/>
+          <w:color w:val="000000"/>
+          <w:shd w:val="clear" w:color="auto" w:fill="FFFFFF"/>
+        </w:rPr>
+        <w:t xml:space="preserve">. Poniższy </w:t>
+      </w:r>
+      <w:proofErr w:type="spellStart"/>
+      <w:r>
+        <w:rPr>
+          <w:rFonts w:cstheme="minorHAnsi"/>
+          <w:color w:val="000000"/>
+          <w:shd w:val="clear" w:color="auto" w:fill="FFFFFF"/>
+        </w:rPr>
+        <w:t>screen</w:t>
+      </w:r>
+      <w:proofErr w:type="spellEnd"/>
+      <w:r>
+        <w:rPr>
+          <w:rFonts w:cstheme="minorHAnsi"/>
+          <w:color w:val="000000"/>
+          <w:shd w:val="clear" w:color="auto" w:fill="FFFFFF"/>
+        </w:rPr>
+        <w:t xml:space="preserve"> przedstawia wyniki przed i po optymalizacji.</w:t>
       </w:r>
     </w:p>
     <w:p>
@@ -1275,7 +1328,25 @@
           <w:color w:val="000000"/>
           <w:shd w:val="clear" w:color="auto" w:fill="FFFFFF"/>
         </w:rPr>
-        <w:t xml:space="preserve"> (nano s)</w:t>
+        <w:t xml:space="preserve"> (</w:t>
+      </w:r>
+      <w:proofErr w:type="spellStart"/>
+      <w:r>
+        <w:rPr>
+          <w:rFonts w:cstheme="minorHAnsi"/>
+          <w:color w:val="000000"/>
+          <w:shd w:val="clear" w:color="auto" w:fill="FFFFFF"/>
+        </w:rPr>
+        <w:t>nano</w:t>
+      </w:r>
+      <w:proofErr w:type="spellEnd"/>
+      <w:r>
+        <w:rPr>
+          <w:rFonts w:cstheme="minorHAnsi"/>
+          <w:color w:val="000000"/>
+          <w:shd w:val="clear" w:color="auto" w:fill="FFFFFF"/>
+        </w:rPr>
+        <w:t xml:space="preserve"> s)</w:t>
       </w:r>
       <w:r>
         <w:rPr>
@@ -7325,7 +7396,27 @@
           <w:color w:val="000000"/>
           <w:shd w:val="clear" w:color="auto" w:fill="FFFFFF"/>
         </w:rPr>
-        <w:t>n = 13 Wywołań: 112 Rozwiązań: 1</w:t>
+        <w:t xml:space="preserve">n = 13 </w:t>
+      </w:r>
+      <w:proofErr w:type="spellStart"/>
+      <w:r>
+        <w:rPr>
+          <w:rFonts w:cstheme="minorHAnsi"/>
+          <w:b/>
+          <w:color w:val="000000"/>
+          <w:shd w:val="clear" w:color="auto" w:fill="FFFFFF"/>
+        </w:rPr>
+        <w:t>Wywołań</w:t>
+      </w:r>
+      <w:proofErr w:type="spellEnd"/>
+      <w:r>
+        <w:rPr>
+          <w:rFonts w:cstheme="minorHAnsi"/>
+          <w:b/>
+          <w:color w:val="000000"/>
+          <w:shd w:val="clear" w:color="auto" w:fill="FFFFFF"/>
+        </w:rPr>
+        <w:t>: 112 Rozwiązań: 1</w:t>
       </w:r>
       <w:r>
         <w:rPr>
@@ -7442,7 +7533,27 @@
           <w:color w:val="000000"/>
           <w:shd w:val="clear" w:color="auto" w:fill="FFFFFF"/>
         </w:rPr>
-        <w:t>n = 10 Wywołań: 54 Rozwiązań: 0</w:t>
+        <w:t xml:space="preserve">n = 10 </w:t>
+      </w:r>
+      <w:proofErr w:type="spellStart"/>
+      <w:r>
+        <w:rPr>
+          <w:rFonts w:cstheme="minorHAnsi"/>
+          <w:b/>
+          <w:color w:val="000000"/>
+          <w:shd w:val="clear" w:color="auto" w:fill="FFFFFF"/>
+        </w:rPr>
+        <w:t>Wywołań</w:t>
+      </w:r>
+      <w:proofErr w:type="spellEnd"/>
+      <w:r>
+        <w:rPr>
+          <w:rFonts w:cstheme="minorHAnsi"/>
+          <w:b/>
+          <w:color w:val="000000"/>
+          <w:shd w:val="clear" w:color="auto" w:fill="FFFFFF"/>
+        </w:rPr>
+        <w:t>: 54 Rozwiązań: 1</w:t>
       </w:r>
       <w:r>
         <w:rPr>
@@ -7452,7 +7563,16 @@
           <w:shd w:val="clear" w:color="auto" w:fill="FFFFFF"/>
         </w:rPr>
         <w:tab/>
-        <w:t>Mediana z 3 uruchomień:</w:t>
+        <w:t>Mediana z 10</w:t>
+      </w:r>
+      <w:r>
+        <w:rPr>
+          <w:rFonts w:cstheme="minorHAnsi"/>
+          <w:b/>
+          <w:color w:val="000000"/>
+          <w:shd w:val="clear" w:color="auto" w:fill="FFFFFF"/>
+        </w:rPr>
+        <w:t xml:space="preserve"> uruchomień:</w:t>
       </w:r>
       <w:r>
         <w:rPr>
@@ -7501,158 +7621,1181 @@
         </w:rPr>
         <w:t>ozwiązanie, sprawdza mniej węzłó</w:t>
       </w:r>
+      <w:r>
+        <w:rPr>
+          <w:rFonts w:cstheme="minorHAnsi"/>
+          <w:color w:val="000000"/>
+          <w:shd w:val="clear" w:color="auto" w:fill="FFFFFF"/>
+        </w:rPr>
+        <w:t>w.</w:t>
+      </w:r>
+    </w:p>
+    <w:p>
+      <w:pPr>
+        <w:rPr>
+          <w:rFonts w:cstheme="minorHAnsi"/>
+          <w:b/>
+          <w:color w:val="000000"/>
+          <w:sz w:val="30"/>
+          <w:szCs w:val="30"/>
+          <w:shd w:val="clear" w:color="auto" w:fill="FFFFFF"/>
+        </w:rPr>
+      </w:pPr>
+    </w:p>
+    <w:p>
+      <w:pPr>
+        <w:rPr>
+          <w:rFonts w:cstheme="minorHAnsi"/>
+          <w:b/>
+          <w:color w:val="000000"/>
+          <w:sz w:val="30"/>
+          <w:szCs w:val="30"/>
+          <w:shd w:val="clear" w:color="auto" w:fill="FFFFFF"/>
+        </w:rPr>
+      </w:pPr>
+    </w:p>
+    <w:p>
+      <w:pPr>
+        <w:rPr>
+          <w:rFonts w:cstheme="minorHAnsi"/>
+          <w:b/>
+          <w:color w:val="000000"/>
+          <w:sz w:val="30"/>
+          <w:szCs w:val="30"/>
+          <w:shd w:val="clear" w:color="auto" w:fill="FFFFFF"/>
+        </w:rPr>
+      </w:pPr>
+    </w:p>
+    <w:p>
+      <w:pPr>
+        <w:rPr>
+          <w:rFonts w:cstheme="minorHAnsi"/>
+          <w:b/>
+          <w:color w:val="000000"/>
+          <w:sz w:val="30"/>
+          <w:szCs w:val="30"/>
+          <w:shd w:val="clear" w:color="auto" w:fill="FFFFFF"/>
+        </w:rPr>
+      </w:pPr>
+    </w:p>
+    <w:p>
+      <w:pPr>
+        <w:rPr>
+          <w:rFonts w:cstheme="minorHAnsi"/>
+          <w:b/>
+          <w:color w:val="000000"/>
+          <w:sz w:val="30"/>
+          <w:szCs w:val="30"/>
+          <w:shd w:val="clear" w:color="auto" w:fill="FFFFFF"/>
+        </w:rPr>
+      </w:pPr>
+    </w:p>
+    <w:p>
+      <w:pPr>
+        <w:rPr>
+          <w:rFonts w:cstheme="minorHAnsi"/>
+          <w:b/>
+          <w:color w:val="000000"/>
+          <w:sz w:val="30"/>
+          <w:szCs w:val="30"/>
+          <w:shd w:val="clear" w:color="auto" w:fill="FFFFFF"/>
+        </w:rPr>
+      </w:pPr>
+    </w:p>
+    <w:p>
+      <w:pPr>
+        <w:rPr>
+          <w:rFonts w:cstheme="minorHAnsi"/>
+          <w:b/>
+          <w:color w:val="000000"/>
+          <w:sz w:val="30"/>
+          <w:szCs w:val="30"/>
+          <w:shd w:val="clear" w:color="auto" w:fill="FFFFFF"/>
+        </w:rPr>
+      </w:pPr>
+    </w:p>
+    <w:p>
+      <w:pPr>
+        <w:rPr>
+          <w:rFonts w:cstheme="minorHAnsi"/>
+          <w:b/>
+          <w:color w:val="000000"/>
+          <w:sz w:val="30"/>
+          <w:szCs w:val="30"/>
+          <w:shd w:val="clear" w:color="auto" w:fill="FFFFFF"/>
+        </w:rPr>
+      </w:pPr>
+    </w:p>
+    <w:p>
+      <w:pPr>
+        <w:rPr>
+          <w:rFonts w:cstheme="minorHAnsi"/>
+          <w:b/>
+          <w:color w:val="000000"/>
+          <w:sz w:val="30"/>
+          <w:szCs w:val="30"/>
+          <w:shd w:val="clear" w:color="auto" w:fill="FFFFFF"/>
+        </w:rPr>
+      </w:pPr>
+    </w:p>
+    <w:p>
+      <w:pPr>
+        <w:rPr>
+          <w:rFonts w:cstheme="minorHAnsi"/>
+          <w:b/>
+          <w:color w:val="000000"/>
+          <w:sz w:val="30"/>
+          <w:szCs w:val="30"/>
+          <w:shd w:val="clear" w:color="auto" w:fill="FFFFFF"/>
+        </w:rPr>
+      </w:pPr>
+    </w:p>
+    <w:p>
+      <w:pPr>
+        <w:rPr>
+          <w:rFonts w:cstheme="minorHAnsi"/>
+          <w:b/>
+          <w:color w:val="000000"/>
+          <w:sz w:val="30"/>
+          <w:szCs w:val="30"/>
+          <w:shd w:val="clear" w:color="auto" w:fill="FFFFFF"/>
+        </w:rPr>
+      </w:pPr>
+    </w:p>
+    <w:p>
+      <w:pPr>
+        <w:rPr>
+          <w:rFonts w:cstheme="minorHAnsi"/>
+          <w:b/>
+          <w:color w:val="000000"/>
+          <w:sz w:val="30"/>
+          <w:szCs w:val="30"/>
+          <w:shd w:val="clear" w:color="auto" w:fill="FFFFFF"/>
+        </w:rPr>
+      </w:pPr>
+    </w:p>
+    <w:p>
+      <w:pPr>
+        <w:ind w:left="360"/>
+        <w:rPr>
+          <w:rFonts w:cstheme="minorHAnsi"/>
+          <w:b/>
+          <w:color w:val="000000"/>
+          <w:shd w:val="clear" w:color="auto" w:fill="FFFFFF"/>
+        </w:rPr>
+      </w:pPr>
+      <w:r>
+        <w:rPr>
+          <w:rFonts w:cstheme="minorHAnsi"/>
+          <w:b/>
+          <w:color w:val="000000"/>
+          <w:shd w:val="clear" w:color="auto" w:fill="FFFFFF"/>
+        </w:rPr>
+        <w:t>5.2</w:t>
+      </w:r>
+      <w:r>
+        <w:rPr>
+          <w:rFonts w:cstheme="minorHAnsi"/>
+          <w:b/>
+          <w:color w:val="000000"/>
+          <w:shd w:val="clear" w:color="auto" w:fill="FFFFFF"/>
+        </w:rPr>
+        <w:t xml:space="preserve">. </w:t>
+      </w:r>
+      <w:r>
+        <w:rPr>
+          <w:rFonts w:cstheme="minorHAnsi"/>
+          <w:b/>
+          <w:color w:val="000000"/>
+          <w:shd w:val="clear" w:color="auto" w:fill="FFFFFF"/>
+        </w:rPr>
+        <w:t>Kontrola kolumn i wierszy</w:t>
+      </w:r>
+    </w:p>
+    <w:p>
+      <w:pPr>
+        <w:ind w:left="360" w:firstLine="348"/>
+        <w:jc w:val="both"/>
+        <w:rPr>
+          <w:rFonts w:cstheme="minorHAnsi"/>
+          <w:color w:val="000000"/>
+          <w:shd w:val="clear" w:color="auto" w:fill="FFFFFF"/>
+        </w:rPr>
+      </w:pPr>
+      <w:r>
+        <w:rPr>
+          <w:rFonts w:cstheme="minorHAnsi"/>
+          <w:color w:val="000000"/>
+          <w:shd w:val="clear" w:color="auto" w:fill="FFFFFF"/>
+        </w:rPr>
+        <w:t xml:space="preserve">Zastosowano rozwiązanie, gdzie przy wstawianiu hetmana, zajmowany jest cały wiersz oraz kolumna w którym się znajduje. Pozwoliło to usprawnić sprawdzanie możliwości wstawienia dla kolejnego hetmana oraz znacznie przyspieszyło działanie algorytmu. </w:t>
+      </w:r>
+    </w:p>
+    <w:p>
+      <w:pPr>
+        <w:pStyle w:val="HTML-wstpniesformatowany"/>
+        <w:shd w:val="clear" w:color="auto" w:fill="2B2B2B"/>
+        <w:rPr>
+          <w:color w:val="A9B7C6"/>
+          <w:lang w:val="en-GB"/>
+        </w:rPr>
+      </w:pPr>
+      <w:r>
+        <w:rPr>
+          <w:color w:val="CC7832"/>
+          <w:lang w:val="en-GB"/>
+        </w:rPr>
+        <w:t xml:space="preserve">for </w:t>
+      </w:r>
+      <w:r>
+        <w:rPr>
+          <w:color w:val="A9B7C6"/>
+          <w:lang w:val="en-GB"/>
+        </w:rPr>
+        <w:t>(</w:t>
+      </w:r>
+      <w:proofErr w:type="spellStart"/>
+      <w:r>
+        <w:rPr>
+          <w:color w:val="CC7832"/>
+          <w:lang w:val="en-GB"/>
+        </w:rPr>
+        <w:t>int</w:t>
+      </w:r>
+      <w:proofErr w:type="spellEnd"/>
+      <w:r>
+        <w:rPr>
+          <w:color w:val="CC7832"/>
+          <w:lang w:val="en-GB"/>
+        </w:rPr>
+        <w:t xml:space="preserve"> </w:t>
+      </w:r>
+      <w:proofErr w:type="spellStart"/>
+      <w:r>
+        <w:rPr>
+          <w:color w:val="A9B7C6"/>
+          <w:lang w:val="en-GB"/>
+        </w:rPr>
+        <w:t>i</w:t>
+      </w:r>
+      <w:proofErr w:type="spellEnd"/>
+      <w:r>
+        <w:rPr>
+          <w:color w:val="A9B7C6"/>
+          <w:lang w:val="en-GB"/>
+        </w:rPr>
+        <w:t xml:space="preserve"> = </w:t>
+      </w:r>
+      <w:r>
+        <w:rPr>
+          <w:color w:val="6897BB"/>
+          <w:lang w:val="en-GB"/>
+        </w:rPr>
+        <w:t>0</w:t>
+      </w:r>
+      <w:r>
+        <w:rPr>
+          <w:color w:val="CC7832"/>
+          <w:lang w:val="en-GB"/>
+        </w:rPr>
+        <w:t xml:space="preserve">; </w:t>
+      </w:r>
+      <w:proofErr w:type="spellStart"/>
+      <w:r>
+        <w:rPr>
+          <w:color w:val="A9B7C6"/>
+          <w:lang w:val="en-GB"/>
+        </w:rPr>
+        <w:t>i</w:t>
+      </w:r>
+      <w:proofErr w:type="spellEnd"/>
+      <w:r>
+        <w:rPr>
+          <w:color w:val="A9B7C6"/>
+          <w:lang w:val="en-GB"/>
+        </w:rPr>
+        <w:t xml:space="preserve"> &lt; column</w:t>
+      </w:r>
+      <w:r>
+        <w:rPr>
+          <w:color w:val="CC7832"/>
+          <w:lang w:val="en-GB"/>
+        </w:rPr>
+        <w:t xml:space="preserve">; </w:t>
+      </w:r>
+      <w:proofErr w:type="spellStart"/>
+      <w:r>
+        <w:rPr>
+          <w:color w:val="A9B7C6"/>
+          <w:lang w:val="en-GB"/>
+        </w:rPr>
+        <w:t>i</w:t>
+      </w:r>
+      <w:proofErr w:type="spellEnd"/>
+      <w:r>
+        <w:rPr>
+          <w:color w:val="A9B7C6"/>
+          <w:lang w:val="en-GB"/>
+        </w:rPr>
+        <w:t>++) {</w:t>
+      </w:r>
+      <w:r>
+        <w:rPr>
+          <w:color w:val="A9B7C6"/>
+          <w:lang w:val="en-GB"/>
+        </w:rPr>
+        <w:br/>
+        <w:t xml:space="preserve">      </w:t>
+      </w:r>
+      <w:r>
+        <w:rPr>
+          <w:color w:val="CC7832"/>
+          <w:lang w:val="en-GB"/>
+        </w:rPr>
+        <w:t xml:space="preserve">if </w:t>
+      </w:r>
+      <w:r>
+        <w:rPr>
+          <w:color w:val="A9B7C6"/>
+          <w:lang w:val="en-GB"/>
+        </w:rPr>
+        <w:t>(</w:t>
+      </w:r>
+      <w:r>
+        <w:rPr>
+          <w:color w:val="9876AA"/>
+          <w:lang w:val="en-GB"/>
+        </w:rPr>
+        <w:t>board</w:t>
+      </w:r>
+      <w:r>
+        <w:rPr>
+          <w:color w:val="A9B7C6"/>
+          <w:lang w:val="en-GB"/>
+        </w:rPr>
+        <w:t>[row][</w:t>
+      </w:r>
+      <w:proofErr w:type="spellStart"/>
+      <w:r>
+        <w:rPr>
+          <w:color w:val="A9B7C6"/>
+          <w:lang w:val="en-GB"/>
+        </w:rPr>
+        <w:t>i</w:t>
+      </w:r>
+      <w:proofErr w:type="spellEnd"/>
+      <w:r>
+        <w:rPr>
+          <w:color w:val="A9B7C6"/>
+          <w:lang w:val="en-GB"/>
+        </w:rPr>
+        <w:t>]) {</w:t>
+      </w:r>
+      <w:r>
+        <w:rPr>
+          <w:color w:val="A9B7C6"/>
+          <w:lang w:val="en-GB"/>
+        </w:rPr>
+        <w:br/>
+        <w:t xml:space="preserve">          </w:t>
+      </w:r>
+      <w:r>
+        <w:rPr>
+          <w:color w:val="CC7832"/>
+          <w:lang w:val="en-GB"/>
+        </w:rPr>
+        <w:t>return false;</w:t>
+      </w:r>
+      <w:r>
+        <w:rPr>
+          <w:color w:val="CC7832"/>
+          <w:lang w:val="en-GB"/>
+        </w:rPr>
+        <w:br/>
+        <w:t xml:space="preserve">      </w:t>
+      </w:r>
+      <w:r>
+        <w:rPr>
+          <w:color w:val="A9B7C6"/>
+          <w:lang w:val="en-GB"/>
+        </w:rPr>
+        <w:t>}</w:t>
+      </w:r>
+    </w:p>
+    <w:p>
+      <w:pPr>
+        <w:pStyle w:val="HTML-wstpniesformatowany"/>
+        <w:shd w:val="clear" w:color="auto" w:fill="2B2B2B"/>
+        <w:rPr>
+          <w:color w:val="A9B7C6"/>
+          <w:lang w:val="en-GB"/>
+        </w:rPr>
+      </w:pPr>
+      <w:r>
+        <w:rPr>
+          <w:color w:val="A9B7C6"/>
+          <w:lang w:val="en-GB"/>
+        </w:rPr>
+        <w:br/>
+        <w:t xml:space="preserve">  }</w:t>
+      </w:r>
+    </w:p>
+    <w:p>
+      <w:pPr>
+        <w:pStyle w:val="HTML-wstpniesformatowany"/>
+        <w:shd w:val="clear" w:color="auto" w:fill="2B2B2B"/>
+        <w:rPr>
+          <w:color w:val="A9B7C6"/>
+          <w:lang w:val="en-GB"/>
+        </w:rPr>
+      </w:pPr>
+    </w:p>
+    <w:p>
+      <w:pPr>
+        <w:pStyle w:val="HTML-wstpniesformatowany"/>
+        <w:shd w:val="clear" w:color="auto" w:fill="2B2B2B"/>
+        <w:rPr>
+          <w:color w:val="A9B7C6"/>
+          <w:lang w:val="en-GB"/>
+        </w:rPr>
+      </w:pPr>
+      <w:r>
+        <w:rPr>
+          <w:color w:val="A9B7C6"/>
+          <w:lang w:val="en-GB"/>
+        </w:rPr>
+        <w:t>ZAMIENIONO NA</w:t>
+      </w:r>
+    </w:p>
+    <w:p>
+      <w:pPr>
+        <w:pStyle w:val="HTML-wstpniesformatowany"/>
+        <w:shd w:val="clear" w:color="auto" w:fill="2B2B2B"/>
+        <w:rPr>
+          <w:color w:val="A9B7C6"/>
+          <w:lang w:val="en-GB"/>
+        </w:rPr>
+      </w:pPr>
+      <w:r>
+        <w:rPr>
+          <w:color w:val="A9B7C6"/>
+          <w:lang w:val="en-GB"/>
+        </w:rPr>
+        <w:br/>
+      </w:r>
+      <w:r>
+        <w:rPr>
+          <w:color w:val="CC7832"/>
+          <w:lang w:val="en-GB"/>
+        </w:rPr>
+        <w:t>if</w:t>
+      </w:r>
+      <w:r>
+        <w:rPr>
+          <w:color w:val="A9B7C6"/>
+          <w:lang w:val="en-GB"/>
+        </w:rPr>
+        <w:t>(</w:t>
+      </w:r>
+      <w:proofErr w:type="spellStart"/>
+      <w:r>
+        <w:rPr>
+          <w:color w:val="9876AA"/>
+          <w:lang w:val="en-GB"/>
+        </w:rPr>
+        <w:t>columnControl</w:t>
+      </w:r>
+      <w:proofErr w:type="spellEnd"/>
+      <w:r>
+        <w:rPr>
+          <w:color w:val="A9B7C6"/>
+          <w:lang w:val="en-GB"/>
+        </w:rPr>
+        <w:t xml:space="preserve">[row]){ </w:t>
+      </w:r>
+      <w:r>
+        <w:rPr>
+          <w:color w:val="808080"/>
+          <w:lang w:val="en-GB"/>
+        </w:rPr>
+        <w:t xml:space="preserve">//column </w:t>
+      </w:r>
+      <w:proofErr w:type="spellStart"/>
+      <w:r>
+        <w:rPr>
+          <w:color w:val="808080"/>
+          <w:lang w:val="en-GB"/>
+        </w:rPr>
+        <w:t>controll</w:t>
+      </w:r>
+      <w:proofErr w:type="spellEnd"/>
+      <w:r>
+        <w:rPr>
+          <w:color w:val="808080"/>
+          <w:lang w:val="en-GB"/>
+        </w:rPr>
+        <w:br/>
+        <w:t xml:space="preserve">    </w:t>
+      </w:r>
+      <w:r>
+        <w:rPr>
+          <w:color w:val="CC7832"/>
+          <w:lang w:val="en-GB"/>
+        </w:rPr>
+        <w:t>return false;</w:t>
+      </w:r>
+      <w:r>
+        <w:rPr>
+          <w:color w:val="CC7832"/>
+          <w:lang w:val="en-GB"/>
+        </w:rPr>
+        <w:br/>
+      </w:r>
+      <w:r>
+        <w:rPr>
+          <w:color w:val="A9B7C6"/>
+          <w:lang w:val="en-GB"/>
+        </w:rPr>
+        <w:t>}</w:t>
+      </w:r>
+      <w:r>
+        <w:rPr>
+          <w:color w:val="A9B7C6"/>
+          <w:lang w:val="en-GB"/>
+        </w:rPr>
+        <w:br/>
+      </w:r>
+      <w:r>
+        <w:rPr>
+          <w:color w:val="CC7832"/>
+          <w:lang w:val="en-GB"/>
+        </w:rPr>
+        <w:t>if</w:t>
+      </w:r>
+      <w:r>
+        <w:rPr>
+          <w:color w:val="A9B7C6"/>
+          <w:lang w:val="en-GB"/>
+        </w:rPr>
+        <w:t>(</w:t>
+      </w:r>
+      <w:proofErr w:type="spellStart"/>
+      <w:r>
+        <w:rPr>
+          <w:color w:val="9876AA"/>
+          <w:lang w:val="en-GB"/>
+        </w:rPr>
+        <w:t>rowControl</w:t>
+      </w:r>
+      <w:proofErr w:type="spellEnd"/>
+      <w:r>
+        <w:rPr>
+          <w:color w:val="A9B7C6"/>
+          <w:lang w:val="en-GB"/>
+        </w:rPr>
+        <w:t xml:space="preserve">[column]){ </w:t>
+      </w:r>
+      <w:r>
+        <w:rPr>
+          <w:color w:val="808080"/>
+          <w:lang w:val="en-GB"/>
+        </w:rPr>
+        <w:t xml:space="preserve">//row </w:t>
+      </w:r>
+      <w:proofErr w:type="spellStart"/>
+      <w:r>
+        <w:rPr>
+          <w:color w:val="808080"/>
+          <w:lang w:val="en-GB"/>
+        </w:rPr>
+        <w:t>controll</w:t>
+      </w:r>
+      <w:proofErr w:type="spellEnd"/>
+      <w:r>
+        <w:rPr>
+          <w:color w:val="808080"/>
+          <w:lang w:val="en-GB"/>
+        </w:rPr>
+        <w:br/>
+        <w:t xml:space="preserve">    </w:t>
+      </w:r>
+      <w:r>
+        <w:rPr>
+          <w:color w:val="CC7832"/>
+          <w:lang w:val="en-GB"/>
+        </w:rPr>
+        <w:t>return false;</w:t>
+      </w:r>
+      <w:r>
+        <w:rPr>
+          <w:color w:val="CC7832"/>
+          <w:lang w:val="en-GB"/>
+        </w:rPr>
+        <w:br/>
+      </w:r>
+      <w:r>
+        <w:rPr>
+          <w:color w:val="A9B7C6"/>
+          <w:lang w:val="en-GB"/>
+        </w:rPr>
+        <w:t>}</w:t>
+      </w:r>
+    </w:p>
+    <w:p>
+      <w:pPr>
+        <w:rPr>
+          <w:rFonts w:cstheme="minorHAnsi"/>
+          <w:b/>
+          <w:color w:val="000000"/>
+          <w:shd w:val="clear" w:color="auto" w:fill="FFFFFF"/>
+          <w:lang w:val="en-GB"/>
+        </w:rPr>
+      </w:pPr>
+    </w:p>
+    <w:p>
+      <w:pPr>
+        <w:rPr>
+          <w:rFonts w:cstheme="minorHAnsi"/>
+          <w:b/>
+          <w:color w:val="000000"/>
+          <w:shd w:val="clear" w:color="auto" w:fill="FFFFFF"/>
+          <w:lang w:val="en-GB"/>
+        </w:rPr>
+      </w:pPr>
+    </w:p>
+    <w:p>
+      <w:pPr>
+        <w:rPr>
+          <w:rFonts w:cstheme="minorHAnsi"/>
+          <w:b/>
+          <w:color w:val="000000"/>
+          <w:shd w:val="clear" w:color="auto" w:fill="FFFFFF"/>
+        </w:rPr>
+      </w:pPr>
+      <w:r>
+        <w:rPr>
+          <w:rFonts w:cstheme="minorHAnsi"/>
+          <w:b/>
+          <w:color w:val="000000"/>
+          <w:shd w:val="clear" w:color="auto" w:fill="FFFFFF"/>
+        </w:rPr>
+        <w:t>============================== N QUEENS ==============================</w:t>
+      </w:r>
+    </w:p>
+    <w:p>
+      <w:pPr>
+        <w:rPr>
+          <w:rFonts w:cstheme="minorHAnsi"/>
+          <w:b/>
+          <w:color w:val="000000"/>
+          <w:shd w:val="clear" w:color="auto" w:fill="FFFFFF"/>
+        </w:rPr>
+      </w:pPr>
+      <w:r>
+        <w:rPr>
+          <w:rFonts w:cstheme="minorHAnsi"/>
+          <w:b/>
+          <w:color w:val="000000"/>
+          <w:shd w:val="clear" w:color="auto" w:fill="FFFFFF"/>
+        </w:rPr>
+        <w:t xml:space="preserve">                             BACKTRACKING                             </w:t>
+      </w:r>
+    </w:p>
+    <w:p>
+      <w:pPr>
+        <w:rPr>
+          <w:rFonts w:cstheme="minorHAnsi"/>
+          <w:b/>
+          <w:color w:val="000000"/>
+          <w:shd w:val="clear" w:color="auto" w:fill="FFFFFF"/>
+        </w:rPr>
+      </w:pPr>
+      <w:r>
+        <w:rPr>
+          <w:rFonts w:cstheme="minorHAnsi"/>
+          <w:b/>
+          <w:color w:val="000000"/>
+          <w:shd w:val="clear" w:color="auto" w:fill="FFFFFF"/>
+        </w:rPr>
+        <w:t>n = 14</w:t>
+      </w:r>
+      <w:r>
+        <w:rPr>
+          <w:rFonts w:cstheme="minorHAnsi"/>
+          <w:b/>
+          <w:color w:val="000000"/>
+          <w:shd w:val="clear" w:color="auto" w:fill="FFFFFF"/>
+        </w:rPr>
+        <w:tab/>
+        <w:t>Liczba rozwiązań: 365596</w:t>
+      </w:r>
+      <w:r>
+        <w:rPr>
+          <w:rFonts w:cstheme="minorHAnsi"/>
+          <w:b/>
+          <w:color w:val="000000"/>
+          <w:shd w:val="clear" w:color="auto" w:fill="FFFFFF"/>
+        </w:rPr>
+        <w:tab/>
+      </w:r>
+      <w:proofErr w:type="spellStart"/>
+      <w:r>
+        <w:rPr>
+          <w:rFonts w:cstheme="minorHAnsi"/>
+          <w:b/>
+          <w:color w:val="000000"/>
+          <w:shd w:val="clear" w:color="auto" w:fill="FFFFFF"/>
+        </w:rPr>
+        <w:t>Wywołań</w:t>
+      </w:r>
+      <w:proofErr w:type="spellEnd"/>
+      <w:r>
+        <w:rPr>
+          <w:rFonts w:cstheme="minorHAnsi"/>
+          <w:b/>
+          <w:color w:val="000000"/>
+          <w:shd w:val="clear" w:color="auto" w:fill="FFFFFF"/>
+        </w:rPr>
+        <w:t xml:space="preserve"> rekursywnych: 27358553</w:t>
+      </w:r>
+      <w:r>
+        <w:rPr>
+          <w:rFonts w:cstheme="minorHAnsi"/>
+          <w:b/>
+          <w:color w:val="000000"/>
+          <w:shd w:val="clear" w:color="auto" w:fill="FFFFFF"/>
+        </w:rPr>
+        <w:tab/>
+      </w:r>
+      <w:r>
+        <w:rPr>
+          <w:rFonts w:cstheme="minorHAnsi"/>
+          <w:b/>
+          <w:color w:val="000000"/>
+          <w:shd w:val="clear" w:color="auto" w:fill="FFFFFF"/>
+        </w:rPr>
+        <w:t>Mediana z 10</w:t>
+      </w:r>
+      <w:r>
+        <w:rPr>
+          <w:rFonts w:cstheme="minorHAnsi"/>
+          <w:b/>
+          <w:color w:val="000000"/>
+          <w:shd w:val="clear" w:color="auto" w:fill="FFFFFF"/>
+        </w:rPr>
+        <w:t xml:space="preserve"> uruchomień</w:t>
+      </w:r>
+      <w:r>
+        <w:rPr>
+          <w:rFonts w:cstheme="minorHAnsi"/>
+          <w:b/>
+          <w:color w:val="000000"/>
+          <w:shd w:val="clear" w:color="auto" w:fill="FFFFFF"/>
+        </w:rPr>
+        <w:t>: 5294.0ms</w:t>
+      </w:r>
+    </w:p>
+    <w:p>
+      <w:pPr>
+        <w:rPr>
+          <w:rFonts w:cstheme="minorHAnsi"/>
+          <w:b/>
+          <w:color w:val="000000"/>
+          <w:shd w:val="clear" w:color="auto" w:fill="FFFFFF"/>
+        </w:rPr>
+      </w:pPr>
+      <w:r>
+        <w:rPr>
+          <w:rFonts w:cstheme="minorHAnsi"/>
+          <w:b/>
+          <w:color w:val="000000"/>
+          <w:shd w:val="clear" w:color="auto" w:fill="FFFFFF"/>
+        </w:rPr>
+        <w:t xml:space="preserve">                           FORWARD CHECKING                             </w:t>
+      </w:r>
+    </w:p>
+    <w:p>
+      <w:pPr>
+        <w:rPr>
+          <w:rFonts w:cstheme="minorHAnsi"/>
+          <w:b/>
+          <w:color w:val="000000"/>
+          <w:shd w:val="clear" w:color="auto" w:fill="FFFFFF"/>
+        </w:rPr>
+      </w:pPr>
+      <w:r>
+        <w:rPr>
+          <w:rFonts w:cstheme="minorHAnsi"/>
+          <w:b/>
+          <w:color w:val="000000"/>
+          <w:shd w:val="clear" w:color="auto" w:fill="FFFFFF"/>
+        </w:rPr>
+        <w:t>n = 14</w:t>
+      </w:r>
+      <w:r>
+        <w:rPr>
+          <w:rFonts w:cstheme="minorHAnsi"/>
+          <w:b/>
+          <w:color w:val="000000"/>
+          <w:shd w:val="clear" w:color="auto" w:fill="FFFFFF"/>
+        </w:rPr>
+        <w:tab/>
+        <w:t>Liczba rozwiązań: 365596</w:t>
+      </w:r>
+      <w:r>
+        <w:rPr>
+          <w:rFonts w:cstheme="minorHAnsi"/>
+          <w:b/>
+          <w:color w:val="000000"/>
+          <w:shd w:val="clear" w:color="auto" w:fill="FFFFFF"/>
+        </w:rPr>
+        <w:tab/>
+      </w:r>
+      <w:proofErr w:type="spellStart"/>
+      <w:r>
+        <w:rPr>
+          <w:rFonts w:cstheme="minorHAnsi"/>
+          <w:b/>
+          <w:color w:val="000000"/>
+          <w:shd w:val="clear" w:color="auto" w:fill="FFFFFF"/>
+        </w:rPr>
+        <w:t>Wywołań</w:t>
+      </w:r>
+      <w:proofErr w:type="spellEnd"/>
+      <w:r>
+        <w:rPr>
+          <w:rFonts w:cstheme="minorHAnsi"/>
+          <w:b/>
+          <w:color w:val="000000"/>
+          <w:shd w:val="clear" w:color="auto" w:fill="FFFFFF"/>
+        </w:rPr>
+        <w:t xml:space="preserve"> rekursywnych: 17693457</w:t>
+      </w:r>
+      <w:r>
+        <w:rPr>
+          <w:rFonts w:cstheme="minorHAnsi"/>
+          <w:b/>
+          <w:color w:val="000000"/>
+          <w:shd w:val="clear" w:color="auto" w:fill="FFFFFF"/>
+        </w:rPr>
+        <w:tab/>
+      </w:r>
+      <w:r>
+        <w:rPr>
+          <w:rFonts w:cstheme="minorHAnsi"/>
+          <w:b/>
+          <w:color w:val="000000"/>
+          <w:shd w:val="clear" w:color="auto" w:fill="FFFFFF"/>
+        </w:rPr>
+        <w:t>Mediana z 10</w:t>
+      </w:r>
+      <w:r>
+        <w:rPr>
+          <w:rFonts w:cstheme="minorHAnsi"/>
+          <w:b/>
+          <w:color w:val="000000"/>
+          <w:shd w:val="clear" w:color="auto" w:fill="FFFFFF"/>
+        </w:rPr>
+        <w:t xml:space="preserve"> uruchomień</w:t>
+      </w:r>
+      <w:r>
+        <w:rPr>
+          <w:rFonts w:cstheme="minorHAnsi"/>
+          <w:b/>
+          <w:color w:val="000000"/>
+          <w:shd w:val="clear" w:color="auto" w:fill="FFFFFF"/>
+        </w:rPr>
+        <w:t>: 4668.0ms</w:t>
+      </w:r>
+    </w:p>
+    <w:p>
+      <w:pPr>
+        <w:rPr>
+          <w:rFonts w:cstheme="minorHAnsi"/>
+          <w:b/>
+          <w:color w:val="000000"/>
+          <w:shd w:val="clear" w:color="auto" w:fill="FFFFFF"/>
+        </w:rPr>
+      </w:pPr>
+    </w:p>
+    <w:p>
+      <w:pPr>
+        <w:rPr>
+          <w:rFonts w:cstheme="minorHAnsi"/>
+          <w:b/>
+          <w:color w:val="000000"/>
+          <w:shd w:val="clear" w:color="auto" w:fill="FFFFFF"/>
+        </w:rPr>
+      </w:pPr>
+    </w:p>
+    <w:p>
+      <w:pPr>
+        <w:rPr>
+          <w:rFonts w:cstheme="minorHAnsi"/>
+          <w:b/>
+          <w:color w:val="000000"/>
+          <w:shd w:val="clear" w:color="auto" w:fill="FFFFFF"/>
+        </w:rPr>
+      </w:pPr>
+    </w:p>
+    <w:p>
+      <w:pPr>
+        <w:rPr>
+          <w:rFonts w:cstheme="minorHAnsi"/>
+          <w:b/>
+          <w:color w:val="000000"/>
+          <w:shd w:val="clear" w:color="auto" w:fill="FFFFFF"/>
+        </w:rPr>
+      </w:pPr>
+      <w:r>
+        <w:rPr>
+          <w:rFonts w:cstheme="minorHAnsi"/>
+          <w:b/>
+          <w:color w:val="000000"/>
+          <w:shd w:val="clear" w:color="auto" w:fill="FFFFFF"/>
+        </w:rPr>
+        <w:t>============================== N QUEENS ==============================</w:t>
+      </w:r>
+    </w:p>
+    <w:p>
+      <w:pPr>
+        <w:rPr>
+          <w:rFonts w:cstheme="minorHAnsi"/>
+          <w:b/>
+          <w:color w:val="000000"/>
+          <w:shd w:val="clear" w:color="auto" w:fill="FFFFFF"/>
+        </w:rPr>
+      </w:pPr>
+      <w:r>
+        <w:rPr>
+          <w:rFonts w:cstheme="minorHAnsi"/>
+          <w:b/>
+          <w:color w:val="000000"/>
+          <w:shd w:val="clear" w:color="auto" w:fill="FFFFFF"/>
+        </w:rPr>
+        <w:t xml:space="preserve">                             BACKTRACKING                             </w:t>
+      </w:r>
+    </w:p>
+    <w:p>
+      <w:pPr>
+        <w:rPr>
+          <w:rFonts w:cstheme="minorHAnsi"/>
+          <w:b/>
+          <w:color w:val="000000"/>
+          <w:shd w:val="clear" w:color="auto" w:fill="FFFFFF"/>
+        </w:rPr>
+      </w:pPr>
+      <w:r>
+        <w:rPr>
+          <w:rFonts w:cstheme="minorHAnsi"/>
+          <w:b/>
+          <w:color w:val="000000"/>
+          <w:shd w:val="clear" w:color="auto" w:fill="FFFFFF"/>
+        </w:rPr>
+        <w:t>n = 14</w:t>
+      </w:r>
+      <w:r>
+        <w:rPr>
+          <w:rFonts w:cstheme="minorHAnsi"/>
+          <w:b/>
+          <w:color w:val="000000"/>
+          <w:shd w:val="clear" w:color="auto" w:fill="FFFFFF"/>
+        </w:rPr>
+        <w:tab/>
+        <w:t>Liczba rozwiązań: 365596</w:t>
+      </w:r>
+      <w:r>
+        <w:rPr>
+          <w:rFonts w:cstheme="minorHAnsi"/>
+          <w:b/>
+          <w:color w:val="000000"/>
+          <w:shd w:val="clear" w:color="auto" w:fill="FFFFFF"/>
+        </w:rPr>
+        <w:tab/>
+      </w:r>
+      <w:proofErr w:type="spellStart"/>
+      <w:r>
+        <w:rPr>
+          <w:rFonts w:cstheme="minorHAnsi"/>
+          <w:b/>
+          <w:color w:val="000000"/>
+          <w:shd w:val="clear" w:color="auto" w:fill="FFFFFF"/>
+        </w:rPr>
+        <w:t>Wywołań</w:t>
+      </w:r>
+      <w:proofErr w:type="spellEnd"/>
+      <w:r>
+        <w:rPr>
+          <w:rFonts w:cstheme="minorHAnsi"/>
+          <w:b/>
+          <w:color w:val="000000"/>
+          <w:shd w:val="clear" w:color="auto" w:fill="FFFFFF"/>
+        </w:rPr>
+        <w:t xml:space="preserve"> rekursywnych: 27358553</w:t>
+      </w:r>
+      <w:r>
+        <w:rPr>
+          <w:rFonts w:cstheme="minorHAnsi"/>
+          <w:b/>
+          <w:color w:val="000000"/>
+          <w:shd w:val="clear" w:color="auto" w:fill="FFFFFF"/>
+        </w:rPr>
+        <w:tab/>
+      </w:r>
+      <w:r>
+        <w:rPr>
+          <w:rFonts w:cstheme="minorHAnsi"/>
+          <w:b/>
+          <w:color w:val="000000"/>
+          <w:shd w:val="clear" w:color="auto" w:fill="FFFFFF"/>
+        </w:rPr>
+        <w:t>Mediana z 10</w:t>
+      </w:r>
+      <w:r>
+        <w:rPr>
+          <w:rFonts w:cstheme="minorHAnsi"/>
+          <w:b/>
+          <w:color w:val="000000"/>
+          <w:shd w:val="clear" w:color="auto" w:fill="FFFFFF"/>
+        </w:rPr>
+        <w:t xml:space="preserve"> uruchomień</w:t>
+      </w:r>
+      <w:r>
+        <w:rPr>
+          <w:rFonts w:cstheme="minorHAnsi"/>
+          <w:b/>
+          <w:color w:val="000000"/>
+          <w:shd w:val="clear" w:color="auto" w:fill="FFFFFF"/>
+        </w:rPr>
+        <w:t>: 8224.0ms</w:t>
+      </w:r>
+    </w:p>
+    <w:p>
+      <w:pPr>
+        <w:rPr>
+          <w:rFonts w:cstheme="minorHAnsi"/>
+          <w:b/>
+          <w:color w:val="000000"/>
+          <w:shd w:val="clear" w:color="auto" w:fill="FFFFFF"/>
+        </w:rPr>
+      </w:pPr>
+      <w:r>
+        <w:rPr>
+          <w:rFonts w:cstheme="minorHAnsi"/>
+          <w:b/>
+          <w:color w:val="000000"/>
+          <w:shd w:val="clear" w:color="auto" w:fill="FFFFFF"/>
+        </w:rPr>
+        <w:t xml:space="preserve">                           FORWARD CHECKING                             </w:t>
+      </w:r>
+    </w:p>
+    <w:p>
+      <w:pPr>
+        <w:rPr>
+          <w:rFonts w:cstheme="minorHAnsi"/>
+          <w:b/>
+          <w:color w:val="000000"/>
+          <w:shd w:val="clear" w:color="auto" w:fill="FFFFFF"/>
+        </w:rPr>
+      </w:pPr>
+      <w:r>
+        <w:rPr>
+          <w:rFonts w:cstheme="minorHAnsi"/>
+          <w:b/>
+          <w:color w:val="000000"/>
+          <w:shd w:val="clear" w:color="auto" w:fill="FFFFFF"/>
+        </w:rPr>
+        <w:t>n = 14</w:t>
+      </w:r>
+      <w:r>
+        <w:rPr>
+          <w:rFonts w:cstheme="minorHAnsi"/>
+          <w:b/>
+          <w:color w:val="000000"/>
+          <w:shd w:val="clear" w:color="auto" w:fill="FFFFFF"/>
+        </w:rPr>
+        <w:tab/>
+        <w:t>Liczba rozwiązań: 365596</w:t>
+      </w:r>
+      <w:r>
+        <w:rPr>
+          <w:rFonts w:cstheme="minorHAnsi"/>
+          <w:b/>
+          <w:color w:val="000000"/>
+          <w:shd w:val="clear" w:color="auto" w:fill="FFFFFF"/>
+        </w:rPr>
+        <w:tab/>
+      </w:r>
+      <w:proofErr w:type="spellStart"/>
+      <w:r>
+        <w:rPr>
+          <w:rFonts w:cstheme="minorHAnsi"/>
+          <w:b/>
+          <w:color w:val="000000"/>
+          <w:shd w:val="clear" w:color="auto" w:fill="FFFFFF"/>
+        </w:rPr>
+        <w:t>Wywołań</w:t>
+      </w:r>
+      <w:proofErr w:type="spellEnd"/>
+      <w:r>
+        <w:rPr>
+          <w:rFonts w:cstheme="minorHAnsi"/>
+          <w:b/>
+          <w:color w:val="000000"/>
+          <w:shd w:val="clear" w:color="auto" w:fill="FFFFFF"/>
+        </w:rPr>
+        <w:t xml:space="preserve"> rekursywnych: 17693457</w:t>
+      </w:r>
+      <w:r>
+        <w:rPr>
+          <w:rFonts w:cstheme="minorHAnsi"/>
+          <w:b/>
+          <w:color w:val="000000"/>
+          <w:shd w:val="clear" w:color="auto" w:fill="FFFFFF"/>
+        </w:rPr>
+        <w:tab/>
+      </w:r>
+      <w:r>
+        <w:rPr>
+          <w:rFonts w:cstheme="minorHAnsi"/>
+          <w:b/>
+          <w:color w:val="000000"/>
+          <w:shd w:val="clear" w:color="auto" w:fill="FFFFFF"/>
+        </w:rPr>
+        <w:t>Mediana z 10</w:t>
+      </w:r>
+      <w:r>
+        <w:rPr>
+          <w:rFonts w:cstheme="minorHAnsi"/>
+          <w:b/>
+          <w:color w:val="000000"/>
+          <w:shd w:val="clear" w:color="auto" w:fill="FFFFFF"/>
+        </w:rPr>
+        <w:t xml:space="preserve"> uruchomień</w:t>
+      </w:r>
+      <w:r>
+        <w:rPr>
+          <w:rFonts w:cstheme="minorHAnsi"/>
+          <w:b/>
+          <w:color w:val="000000"/>
+          <w:shd w:val="clear" w:color="auto" w:fill="FFFFFF"/>
+        </w:rPr>
+        <w:t>: 7854.0ms</w:t>
+      </w:r>
+    </w:p>
+    <w:p>
+      <w:pPr>
+        <w:rPr>
+          <w:rFonts w:cstheme="minorHAnsi"/>
+          <w:b/>
+          <w:color w:val="000000"/>
+          <w:sz w:val="30"/>
+          <w:szCs w:val="30"/>
+          <w:shd w:val="clear" w:color="auto" w:fill="FFFFFF"/>
+        </w:rPr>
+      </w:pPr>
       <w:bookmarkStart w:id="0" w:name="_GoBack"/>
       <w:bookmarkEnd w:id="0"/>
-      <w:r>
-        <w:rPr>
-          <w:rFonts w:cstheme="minorHAnsi"/>
-          <w:color w:val="000000"/>
-          <w:shd w:val="clear" w:color="auto" w:fill="FFFFFF"/>
-        </w:rPr>
-        <w:t>w.</w:t>
-      </w:r>
-    </w:p>
-    <w:p>
-      <w:pPr>
-        <w:rPr>
-          <w:rFonts w:cstheme="minorHAnsi"/>
-          <w:b/>
-          <w:color w:val="000000"/>
-          <w:sz w:val="30"/>
-          <w:szCs w:val="30"/>
-          <w:shd w:val="clear" w:color="auto" w:fill="FFFFFF"/>
-        </w:rPr>
-      </w:pPr>
-    </w:p>
-    <w:p>
-      <w:pPr>
-        <w:rPr>
-          <w:rFonts w:cstheme="minorHAnsi"/>
-          <w:b/>
-          <w:color w:val="000000"/>
-          <w:sz w:val="30"/>
-          <w:szCs w:val="30"/>
-          <w:shd w:val="clear" w:color="auto" w:fill="FFFFFF"/>
-        </w:rPr>
-      </w:pPr>
-    </w:p>
-    <w:p>
-      <w:pPr>
-        <w:ind w:left="360"/>
-        <w:rPr>
-          <w:rFonts w:cstheme="minorHAnsi"/>
-          <w:b/>
-          <w:color w:val="000000"/>
-          <w:shd w:val="clear" w:color="auto" w:fill="FFFFFF"/>
-        </w:rPr>
-      </w:pPr>
-    </w:p>
-    <w:p>
-      <w:pPr>
-        <w:ind w:left="360"/>
-        <w:rPr>
-          <w:rFonts w:cstheme="minorHAnsi"/>
-          <w:b/>
-          <w:color w:val="000000"/>
-          <w:shd w:val="clear" w:color="auto" w:fill="FFFFFF"/>
-        </w:rPr>
-      </w:pPr>
-    </w:p>
-    <w:p>
-      <w:pPr>
-        <w:rPr>
-          <w:rFonts w:cstheme="minorHAnsi"/>
-          <w:b/>
-          <w:color w:val="000000"/>
-          <w:sz w:val="30"/>
-          <w:szCs w:val="30"/>
-          <w:shd w:val="clear" w:color="auto" w:fill="FFFFFF"/>
-        </w:rPr>
-      </w:pPr>
-    </w:p>
-    <w:p>
-      <w:pPr>
-        <w:rPr>
-          <w:rFonts w:cstheme="minorHAnsi"/>
-          <w:b/>
-          <w:color w:val="000000"/>
-          <w:sz w:val="30"/>
-          <w:szCs w:val="30"/>
-          <w:shd w:val="clear" w:color="auto" w:fill="FFFFFF"/>
-        </w:rPr>
-      </w:pPr>
-    </w:p>
-    <w:p>
-      <w:pPr>
-        <w:rPr>
-          <w:rFonts w:cstheme="minorHAnsi"/>
-          <w:b/>
-          <w:color w:val="000000"/>
-          <w:sz w:val="30"/>
-          <w:szCs w:val="30"/>
-          <w:shd w:val="clear" w:color="auto" w:fill="FFFFFF"/>
-        </w:rPr>
-      </w:pPr>
-    </w:p>
-    <w:p>
-      <w:pPr>
-        <w:rPr>
-          <w:rFonts w:cstheme="minorHAnsi"/>
-          <w:b/>
-          <w:color w:val="000000"/>
-          <w:sz w:val="30"/>
-          <w:szCs w:val="30"/>
-          <w:shd w:val="clear" w:color="auto" w:fill="FFFFFF"/>
-        </w:rPr>
-      </w:pPr>
-    </w:p>
-    <w:p>
-      <w:pPr>
-        <w:rPr>
-          <w:rFonts w:cstheme="minorHAnsi"/>
-          <w:b/>
-          <w:color w:val="000000"/>
-          <w:sz w:val="30"/>
-          <w:szCs w:val="30"/>
-          <w:shd w:val="clear" w:color="auto" w:fill="FFFFFF"/>
-        </w:rPr>
-      </w:pPr>
-    </w:p>
-    <w:p>
-      <w:pPr>
-        <w:rPr>
-          <w:rFonts w:cstheme="minorHAnsi"/>
-          <w:b/>
-          <w:color w:val="000000"/>
-          <w:sz w:val="30"/>
-          <w:szCs w:val="30"/>
-          <w:shd w:val="clear" w:color="auto" w:fill="FFFFFF"/>
-        </w:rPr>
-      </w:pPr>
-    </w:p>
-    <w:p>
-      <w:pPr>
-        <w:rPr>
-          <w:rFonts w:cstheme="minorHAnsi"/>
-          <w:b/>
-          <w:color w:val="000000"/>
-          <w:sz w:val="30"/>
-          <w:szCs w:val="30"/>
-          <w:shd w:val="clear" w:color="auto" w:fill="FFFFFF"/>
-        </w:rPr>
-      </w:pPr>
-    </w:p>
-    <w:p>
-      <w:pPr>
-        <w:rPr>
-          <w:rFonts w:cstheme="minorHAnsi"/>
-          <w:b/>
-          <w:color w:val="000000"/>
-          <w:sz w:val="30"/>
-          <w:szCs w:val="30"/>
-          <w:shd w:val="clear" w:color="auto" w:fill="FFFFFF"/>
-        </w:rPr>
-      </w:pPr>
     </w:p>
     <w:p>
       <w:pPr>
@@ -7867,6 +9010,7 @@
         </w:rPr>
         <w:t xml:space="preserve">ich implementacja oraz to jak bardzo panujemy nad kodem. Analizując dane z </w:t>
       </w:r>
+      <w:proofErr w:type="spellStart"/>
       <w:r>
         <w:rPr>
           <w:rFonts w:cstheme="minorHAnsi"/>
@@ -7876,6 +9020,7 @@
         </w:rPr>
         <w:t>profilera</w:t>
       </w:r>
+      <w:proofErr w:type="spellEnd"/>
       <w:r>
         <w:rPr>
           <w:rFonts w:cstheme="minorHAnsi"/>
@@ -7909,6 +9054,7 @@
         </w:rPr>
         <w:t xml:space="preserve"> Poznanie narzędzia jakim jest </w:t>
       </w:r>
+      <w:proofErr w:type="spellStart"/>
       <w:r>
         <w:rPr>
           <w:rFonts w:cstheme="minorHAnsi"/>
@@ -7918,6 +9064,7 @@
         </w:rPr>
         <w:t>profiler</w:t>
       </w:r>
+      <w:proofErr w:type="spellEnd"/>
       <w:r>
         <w:rPr>
           <w:rFonts w:cstheme="minorHAnsi"/>
@@ -11758,7 +12905,7 @@
 </file>
 
 <file path=customXml/itemProps1.xml><?xml version="1.0" encoding="utf-8"?>
-<ds:datastoreItem xmlns:ds="http://schemas.openxmlformats.org/officeDocument/2006/customXml" ds:itemID="{8C87C9E9-CBD2-4B99-9669-6D3A980BB740}">
+<ds:datastoreItem xmlns:ds="http://schemas.openxmlformats.org/officeDocument/2006/customXml" ds:itemID="{B44F85D3-63AF-4B03-8D88-96C71593A1E6}">
   <ds:schemaRefs>
     <ds:schemaRef ds:uri="http://schemas.openxmlformats.org/officeDocument/2006/bibliography"/>
   </ds:schemaRefs>

</xml_diff>